<commit_message>
Toàn - commit file script db.sql
</commit_message>
<xml_diff>
--- a/Document/LTWWWJava_BTL_NoiDung.docx
+++ b/Document/LTWWWJava_BTL_NoiDung.docx
@@ -12,14 +12,14 @@
       </w:pPr>
       <w:bookmarkStart w:id="0" w:name="_Toc169424238"/>
       <w:bookmarkStart w:id="1" w:name="_Toc503659408"/>
-      <w:bookmarkStart w:id="2" w:name="_Toc169424237"/>
-      <w:bookmarkStart w:id="3" w:name="_Toc100067224"/>
+      <w:bookmarkStart w:id="2" w:name="_Toc100067224"/>
+      <w:bookmarkStart w:id="3" w:name="_Toc169424237"/>
       <w:r>
         <w:t>MỤC LỤC</w:t>
       </w:r>
       <w:bookmarkEnd w:id="0"/>
       <w:bookmarkEnd w:id="1"/>
-      <w:bookmarkEnd w:id="3"/>
+      <w:bookmarkEnd w:id="2"/>
     </w:p>
     <w:sdt>
       <w:sdtPr>
@@ -3816,7 +3816,7 @@
           <w:szCs w:val="26"/>
           <w:shd w:val="clear" w:color="auto" w:fill="FFFFFF"/>
         </w:rPr>
-        <w:t xml:space="preserve"> n</w:t>
+        <w:t xml:space="preserve"> </w:t>
       </w:r>
       <w:proofErr w:type="spellStart"/>
       <w:r>
@@ -3825,7 +3825,7 @@
           <w:szCs w:val="26"/>
           <w:shd w:val="clear" w:color="auto" w:fill="FFFFFF"/>
         </w:rPr>
-        <w:t>hằm</w:t>
+        <w:t>nhằm</w:t>
       </w:r>
       <w:proofErr w:type="spellEnd"/>
       <w:r>
@@ -7373,7 +7373,7 @@
       </w:pPr>
       <w:bookmarkStart w:id="20" w:name="_Toc503659416"/>
       <w:bookmarkStart w:id="21" w:name="_Toc100067232"/>
-      <w:bookmarkEnd w:id="2"/>
+      <w:bookmarkEnd w:id="3"/>
       <w:r>
         <w:lastRenderedPageBreak/>
         <w:t>: CƠ SỞ LÝ THUYẾT</w:t>
@@ -11609,10 +11609,10 @@
             <v:path o:extrusionok="f" gradientshapeok="t" o:connecttype="rect"/>
             <o:lock v:ext="edit" aspectratio="t"/>
           </v:shapetype>
-          <v:shape id="_x0000_i1043" type="#_x0000_t75" style="width:364pt;height:159.35pt" o:ole="">
+          <v:shape id="_x0000_i1025" type="#_x0000_t75" style="width:364.3pt;height:159.45pt" o:ole="">
             <v:imagedata r:id="rId13" o:title=""/>
           </v:shape>
-          <o:OLEObject Type="Embed" ProgID="Paint.Picture" ShapeID="_x0000_i1043" DrawAspect="Content" ObjectID="_1710683510" r:id="rId14"/>
+          <o:OLEObject Type="Embed" ProgID="Paint.Picture" ShapeID="_x0000_i1025" DrawAspect="Content" ObjectID="_1711539098" r:id="rId14"/>
         </w:object>
       </w:r>
     </w:p>
@@ -11624,10 +11624,10 @@
       </w:pPr>
       <w:r>
         <w:object w:dxaOrig="4186" w:dyaOrig="2175" w14:anchorId="1BB183BF">
-          <v:shape id="_x0000_i1044" type="#_x0000_t75" style="width:209.35pt;height:108.65pt" o:ole="">
+          <v:shape id="_x0000_i1026" type="#_x0000_t75" style="width:209.15pt;height:108.85pt" o:ole="">
             <v:imagedata r:id="rId15" o:title=""/>
           </v:shape>
-          <o:OLEObject Type="Embed" ProgID="Paint.Picture" ShapeID="_x0000_i1044" DrawAspect="Content" ObjectID="_1710683511" r:id="rId16"/>
+          <o:OLEObject Type="Embed" ProgID="Paint.Picture" ShapeID="_x0000_i1026" DrawAspect="Content" ObjectID="_1711539099" r:id="rId16"/>
         </w:object>
       </w:r>
     </w:p>
@@ -11645,51 +11645,25 @@
       <w:r>
         <w:t xml:space="preserve">  </w:t>
       </w:r>
-      <w:r>
-        <w:fldChar w:fldCharType="begin"/>
-      </w:r>
-      <w:r>
-        <w:instrText xml:space="preserve"> STYLEREF 1 \s </w:instrText>
-      </w:r>
-      <w:r>
-        <w:fldChar w:fldCharType="separate"/>
-      </w:r>
-      <w:r>
-        <w:rPr>
-          <w:noProof/>
-        </w:rPr>
-        <w:t>2</w:t>
-      </w:r>
-      <w:r>
-        <w:rPr>
-          <w:noProof/>
-        </w:rPr>
-        <w:fldChar w:fldCharType="end"/>
-      </w:r>
+      <w:fldSimple w:instr=" STYLEREF 1 \s ">
+        <w:r>
+          <w:rPr>
+            <w:noProof/>
+          </w:rPr>
+          <w:t>2</w:t>
+        </w:r>
+      </w:fldSimple>
       <w:r>
         <w:noBreakHyphen/>
       </w:r>
-      <w:r>
-        <w:fldChar w:fldCharType="begin"/>
-      </w:r>
-      <w:r>
-        <w:instrText xml:space="preserve"> SEQ Hình_ \* ARABIC \s 1 </w:instrText>
-      </w:r>
-      <w:r>
-        <w:fldChar w:fldCharType="separate"/>
-      </w:r>
-      <w:r>
-        <w:rPr>
-          <w:noProof/>
-        </w:rPr>
-        <w:t>1</w:t>
-      </w:r>
-      <w:r>
-        <w:rPr>
-          <w:noProof/>
-        </w:rPr>
-        <w:fldChar w:fldCharType="end"/>
-      </w:r>
+      <w:fldSimple w:instr=" SEQ Hình_ \* ARABIC \s 1 ">
+        <w:r>
+          <w:rPr>
+            <w:noProof/>
+          </w:rPr>
+          <w:t>1</w:t>
+        </w:r>
+      </w:fldSimple>
       <w:r>
         <w:t xml:space="preserve"> Thao </w:t>
       </w:r>
@@ -14465,10 +14439,10 @@
       </w:pPr>
       <w:r>
         <w:object w:dxaOrig="8834" w:dyaOrig="6884" w14:anchorId="041804FE">
-          <v:shape id="_x0000_i1045" type="#_x0000_t75" style="width:410.65pt;height:318pt" o:ole="">
+          <v:shape id="_x0000_i1027" type="#_x0000_t75" style="width:410.55pt;height:318pt" o:ole="">
             <v:imagedata r:id="rId17" o:title=""/>
           </v:shape>
-          <o:OLEObject Type="Embed" ProgID="Paint.Picture" ShapeID="_x0000_i1045" DrawAspect="Content" ObjectID="_1710683512" r:id="rId18"/>
+          <o:OLEObject Type="Embed" ProgID="Paint.Picture" ShapeID="_x0000_i1027" DrawAspect="Content" ObjectID="_1711539100" r:id="rId18"/>
         </w:object>
       </w:r>
     </w:p>
@@ -14486,51 +14460,25 @@
       <w:r>
         <w:t xml:space="preserve">  </w:t>
       </w:r>
-      <w:r>
-        <w:fldChar w:fldCharType="begin"/>
-      </w:r>
-      <w:r>
-        <w:instrText xml:space="preserve"> STYLEREF 1 \s </w:instrText>
-      </w:r>
-      <w:r>
-        <w:fldChar w:fldCharType="separate"/>
-      </w:r>
-      <w:r>
-        <w:rPr>
-          <w:noProof/>
-        </w:rPr>
-        <w:t>2</w:t>
-      </w:r>
-      <w:r>
-        <w:rPr>
-          <w:noProof/>
-        </w:rPr>
-        <w:fldChar w:fldCharType="end"/>
-      </w:r>
+      <w:fldSimple w:instr=" STYLEREF 1 \s ">
+        <w:r>
+          <w:rPr>
+            <w:noProof/>
+          </w:rPr>
+          <w:t>2</w:t>
+        </w:r>
+      </w:fldSimple>
       <w:r>
         <w:noBreakHyphen/>
       </w:r>
-      <w:r>
-        <w:fldChar w:fldCharType="begin"/>
-      </w:r>
-      <w:r>
-        <w:instrText xml:space="preserve"> SEQ Hình_ \* ARABIC \s 1 </w:instrText>
-      </w:r>
-      <w:r>
-        <w:fldChar w:fldCharType="separate"/>
-      </w:r>
-      <w:r>
-        <w:rPr>
-          <w:noProof/>
-        </w:rPr>
-        <w:t>2</w:t>
-      </w:r>
-      <w:r>
-        <w:rPr>
-          <w:noProof/>
-        </w:rPr>
-        <w:fldChar w:fldCharType="end"/>
-      </w:r>
+      <w:fldSimple w:instr=" SEQ Hình_ \* ARABIC \s 1 ">
+        <w:r>
+          <w:rPr>
+            <w:noProof/>
+          </w:rPr>
+          <w:t>2</w:t>
+        </w:r>
+      </w:fldSimple>
       <w:r>
         <w:t xml:space="preserve"> </w:t>
       </w:r>
@@ -14694,10 +14642,10 @@
       </w:pPr>
       <w:r>
         <w:object w:dxaOrig="4619" w:dyaOrig="3661" w14:anchorId="28842625">
-          <v:shape id="_x0000_i1046" type="#_x0000_t75" style="width:230pt;height:182.65pt" o:ole="">
+          <v:shape id="_x0000_i1028" type="#_x0000_t75" style="width:229.7pt;height:182.55pt" o:ole="">
             <v:imagedata r:id="rId19" o:title=""/>
           </v:shape>
-          <o:OLEObject Type="Embed" ProgID="Paint.Picture" ShapeID="_x0000_i1046" DrawAspect="Content" ObjectID="_1710683513" r:id="rId20"/>
+          <o:OLEObject Type="Embed" ProgID="Paint.Picture" ShapeID="_x0000_i1028" DrawAspect="Content" ObjectID="_1711539101" r:id="rId20"/>
         </w:object>
       </w:r>
     </w:p>
@@ -14715,51 +14663,25 @@
       <w:r>
         <w:t xml:space="preserve">  </w:t>
       </w:r>
-      <w:r>
-        <w:fldChar w:fldCharType="begin"/>
-      </w:r>
-      <w:r>
-        <w:instrText xml:space="preserve"> STYLEREF 1 \s </w:instrText>
-      </w:r>
-      <w:r>
-        <w:fldChar w:fldCharType="separate"/>
-      </w:r>
-      <w:r>
-        <w:rPr>
-          <w:noProof/>
-        </w:rPr>
-        <w:t>2</w:t>
-      </w:r>
-      <w:r>
-        <w:rPr>
-          <w:noProof/>
-        </w:rPr>
-        <w:fldChar w:fldCharType="end"/>
-      </w:r>
+      <w:fldSimple w:instr=" STYLEREF 1 \s ">
+        <w:r>
+          <w:rPr>
+            <w:noProof/>
+          </w:rPr>
+          <w:t>2</w:t>
+        </w:r>
+      </w:fldSimple>
       <w:r>
         <w:noBreakHyphen/>
       </w:r>
-      <w:r>
-        <w:fldChar w:fldCharType="begin"/>
-      </w:r>
-      <w:r>
-        <w:instrText xml:space="preserve"> SEQ Hình_ \* ARABIC \s 1 </w:instrText>
-      </w:r>
-      <w:r>
-        <w:fldChar w:fldCharType="separate"/>
-      </w:r>
-      <w:r>
-        <w:rPr>
-          <w:noProof/>
-        </w:rPr>
-        <w:t>3</w:t>
-      </w:r>
-      <w:r>
-        <w:rPr>
-          <w:noProof/>
-        </w:rPr>
-        <w:fldChar w:fldCharType="end"/>
-      </w:r>
+      <w:fldSimple w:instr=" SEQ Hình_ \* ARABIC \s 1 ">
+        <w:r>
+          <w:rPr>
+            <w:noProof/>
+          </w:rPr>
+          <w:t>3</w:t>
+        </w:r>
+      </w:fldSimple>
       <w:r>
         <w:t xml:space="preserve"> </w:t>
       </w:r>
@@ -15129,10 +15051,10 @@
       </w:pPr>
       <w:r>
         <w:object w:dxaOrig="7109" w:dyaOrig="5594" w14:anchorId="70B810D0">
-          <v:shape id="_x0000_i1047" type="#_x0000_t75" style="width:356pt;height:279.35pt" o:ole="">
+          <v:shape id="_x0000_i1029" type="#_x0000_t75" style="width:356.55pt;height:279.45pt" o:ole="">
             <v:imagedata r:id="rId21" o:title=""/>
           </v:shape>
-          <o:OLEObject Type="Embed" ProgID="Paint.Picture" ShapeID="_x0000_i1047" DrawAspect="Content" ObjectID="_1710683514" r:id="rId22"/>
+          <o:OLEObject Type="Embed" ProgID="Paint.Picture" ShapeID="_x0000_i1029" DrawAspect="Content" ObjectID="_1711539102" r:id="rId22"/>
         </w:object>
       </w:r>
     </w:p>
@@ -15150,51 +15072,25 @@
       <w:r>
         <w:t xml:space="preserve">  </w:t>
       </w:r>
-      <w:r>
-        <w:fldChar w:fldCharType="begin"/>
-      </w:r>
-      <w:r>
-        <w:instrText xml:space="preserve"> STYLEREF 1 \s </w:instrText>
-      </w:r>
-      <w:r>
-        <w:fldChar w:fldCharType="separate"/>
-      </w:r>
-      <w:r>
-        <w:rPr>
-          <w:noProof/>
-        </w:rPr>
-        <w:t>2</w:t>
-      </w:r>
-      <w:r>
-        <w:rPr>
-          <w:noProof/>
-        </w:rPr>
-        <w:fldChar w:fldCharType="end"/>
-      </w:r>
+      <w:fldSimple w:instr=" STYLEREF 1 \s ">
+        <w:r>
+          <w:rPr>
+            <w:noProof/>
+          </w:rPr>
+          <w:t>2</w:t>
+        </w:r>
+      </w:fldSimple>
       <w:r>
         <w:noBreakHyphen/>
       </w:r>
-      <w:r>
-        <w:fldChar w:fldCharType="begin"/>
-      </w:r>
-      <w:r>
-        <w:instrText xml:space="preserve"> SEQ Hình_ \* ARABIC \s 1 </w:instrText>
-      </w:r>
-      <w:r>
-        <w:fldChar w:fldCharType="separate"/>
-      </w:r>
-      <w:r>
-        <w:rPr>
-          <w:noProof/>
-        </w:rPr>
-        <w:t>4</w:t>
-      </w:r>
-      <w:r>
-        <w:rPr>
-          <w:noProof/>
-        </w:rPr>
-        <w:fldChar w:fldCharType="end"/>
-      </w:r>
+      <w:fldSimple w:instr=" SEQ Hình_ \* ARABIC \s 1 ">
+        <w:r>
+          <w:rPr>
+            <w:noProof/>
+          </w:rPr>
+          <w:t>4</w:t>
+        </w:r>
+      </w:fldSimple>
       <w:r>
         <w:t xml:space="preserve"> </w:t>
       </w:r>
@@ -15347,51 +15243,25 @@
       <w:r>
         <w:t xml:space="preserve"> </w:t>
       </w:r>
-      <w:r>
-        <w:fldChar w:fldCharType="begin"/>
-      </w:r>
-      <w:r>
-        <w:instrText xml:space="preserve"> STYLEREF 1 \s </w:instrText>
-      </w:r>
-      <w:r>
-        <w:fldChar w:fldCharType="separate"/>
-      </w:r>
-      <w:r>
-        <w:rPr>
-          <w:noProof/>
-        </w:rPr>
-        <w:t>2</w:t>
-      </w:r>
-      <w:r>
-        <w:rPr>
-          <w:noProof/>
-        </w:rPr>
-        <w:fldChar w:fldCharType="end"/>
-      </w:r>
+      <w:fldSimple w:instr=" STYLEREF 1 \s ">
+        <w:r>
+          <w:rPr>
+            <w:noProof/>
+          </w:rPr>
+          <w:t>2</w:t>
+        </w:r>
+      </w:fldSimple>
       <w:r>
         <w:noBreakHyphen/>
       </w:r>
-      <w:r>
-        <w:fldChar w:fldCharType="begin"/>
-      </w:r>
-      <w:r>
-        <w:instrText xml:space="preserve"> SEQ Bảng \* ARABIC \s 1 </w:instrText>
-      </w:r>
-      <w:r>
-        <w:fldChar w:fldCharType="separate"/>
-      </w:r>
-      <w:r>
-        <w:rPr>
-          <w:noProof/>
-        </w:rPr>
-        <w:t>1</w:t>
-      </w:r>
-      <w:r>
-        <w:rPr>
-          <w:noProof/>
-        </w:rPr>
-        <w:fldChar w:fldCharType="end"/>
-      </w:r>
+      <w:fldSimple w:instr=" SEQ Bảng \* ARABIC \s 1 ">
+        <w:r>
+          <w:rPr>
+            <w:noProof/>
+          </w:rPr>
+          <w:t>1</w:t>
+        </w:r>
+      </w:fldSimple>
       <w:r>
         <w:t xml:space="preserve"> </w:t>
       </w:r>
@@ -15513,10 +15383,10 @@
                 <w:position w:val="-30"/>
               </w:rPr>
               <w:object w:dxaOrig="1219" w:dyaOrig="720" w14:anchorId="6069DE51">
-                <v:shape id="_x0000_i1048" type="#_x0000_t75" style="width:61.35pt;height:36.65pt" o:ole="">
+                <v:shape id="_x0000_i1030" type="#_x0000_t75" style="width:61.7pt;height:36.85pt" o:ole="">
                   <v:imagedata r:id="rId23" o:title=""/>
                 </v:shape>
-                <o:OLEObject Type="Embed" ProgID="Equation.DSMT4" ShapeID="_x0000_i1048" DrawAspect="Content" ObjectID="_1710683515" r:id="rId24"/>
+                <o:OLEObject Type="Embed" ProgID="Equation.DSMT4" ShapeID="_x0000_i1030" DrawAspect="Content" ObjectID="_1711539103" r:id="rId24"/>
               </w:object>
             </w:r>
           </w:p>
@@ -15536,51 +15406,25 @@
             <w:r>
               <w:t>(</w:t>
             </w:r>
-            <w:r>
-              <w:fldChar w:fldCharType="begin"/>
-            </w:r>
-            <w:r>
-              <w:instrText xml:space="preserve"> STYLEREF 1 \s </w:instrText>
-            </w:r>
-            <w:r>
-              <w:fldChar w:fldCharType="separate"/>
-            </w:r>
-            <w:r>
-              <w:rPr>
-                <w:noProof/>
-              </w:rPr>
-              <w:t>1</w:t>
-            </w:r>
-            <w:r>
-              <w:rPr>
-                <w:noProof/>
-              </w:rPr>
-              <w:fldChar w:fldCharType="end"/>
-            </w:r>
+            <w:fldSimple w:instr=" STYLEREF 1 \s ">
+              <w:r>
+                <w:rPr>
+                  <w:noProof/>
+                </w:rPr>
+                <w:t>1</w:t>
+              </w:r>
+            </w:fldSimple>
             <w:r>
               <w:t>.</w:t>
             </w:r>
-            <w:r>
-              <w:fldChar w:fldCharType="begin"/>
-            </w:r>
-            <w:r>
-              <w:instrText xml:space="preserve"> SEQ Công_thức \* ARABIC \s 1 </w:instrText>
-            </w:r>
-            <w:r>
-              <w:fldChar w:fldCharType="separate"/>
-            </w:r>
-            <w:r>
-              <w:rPr>
-                <w:noProof/>
-              </w:rPr>
-              <w:t>1</w:t>
-            </w:r>
-            <w:r>
-              <w:rPr>
-                <w:noProof/>
-              </w:rPr>
-              <w:fldChar w:fldCharType="end"/>
-            </w:r>
+            <w:fldSimple w:instr=" SEQ Công_thức \* ARABIC \s 1 ">
+              <w:r>
+                <w:rPr>
+                  <w:noProof/>
+                </w:rPr>
+                <w:t>1</w:t>
+              </w:r>
+            </w:fldSimple>
             <w:r>
               <w:t>)</w:t>
             </w:r>
@@ -16366,14 +16210,14 @@
         </w:rPr>
       </w:pPr>
       <w:bookmarkStart w:id="41" w:name="_Toc503659420"/>
-      <w:bookmarkStart w:id="42" w:name="_Toc169424247"/>
-      <w:bookmarkStart w:id="43" w:name="_Toc100067237"/>
+      <w:bookmarkStart w:id="42" w:name="_Toc100067237"/>
+      <w:bookmarkStart w:id="43" w:name="_Toc169424247"/>
       <w:r>
         <w:lastRenderedPageBreak/>
         <w:t>: PHÂN TÍCH</w:t>
       </w:r>
       <w:bookmarkEnd w:id="41"/>
-      <w:bookmarkEnd w:id="43"/>
+      <w:bookmarkEnd w:id="42"/>
       <w:r>
         <w:t xml:space="preserve"> </w:t>
       </w:r>
@@ -16387,7 +16231,7 @@
       </w:pPr>
       <w:bookmarkStart w:id="44" w:name="_Toc14693515"/>
       <w:bookmarkStart w:id="45" w:name="_Toc100067238"/>
-      <w:bookmarkEnd w:id="42"/>
+      <w:bookmarkEnd w:id="43"/>
       <w:proofErr w:type="spellStart"/>
       <w:r>
         <w:rPr>
@@ -17182,51 +17026,25 @@
       <w:r>
         <w:t xml:space="preserve"> </w:t>
       </w:r>
-      <w:r>
-        <w:fldChar w:fldCharType="begin"/>
-      </w:r>
-      <w:r>
-        <w:instrText xml:space="preserve"> STYLEREF 1 \s </w:instrText>
-      </w:r>
-      <w:r>
-        <w:fldChar w:fldCharType="separate"/>
-      </w:r>
-      <w:r>
-        <w:rPr>
-          <w:noProof/>
-        </w:rPr>
-        <w:t>3</w:t>
-      </w:r>
-      <w:r>
-        <w:rPr>
-          <w:noProof/>
-        </w:rPr>
-        <w:fldChar w:fldCharType="end"/>
-      </w:r>
+      <w:fldSimple w:instr=" STYLEREF 1 \s ">
+        <w:r>
+          <w:rPr>
+            <w:noProof/>
+          </w:rPr>
+          <w:t>3</w:t>
+        </w:r>
+      </w:fldSimple>
       <w:r>
         <w:noBreakHyphen/>
       </w:r>
-      <w:r>
-        <w:fldChar w:fldCharType="begin"/>
-      </w:r>
-      <w:r>
-        <w:instrText xml:space="preserve"> SEQ Bảng \* ARABIC \s 1 </w:instrText>
-      </w:r>
-      <w:r>
-        <w:fldChar w:fldCharType="separate"/>
-      </w:r>
-      <w:r>
-        <w:rPr>
-          <w:noProof/>
-        </w:rPr>
-        <w:t>1</w:t>
-      </w:r>
-      <w:r>
-        <w:rPr>
-          <w:noProof/>
-        </w:rPr>
-        <w:fldChar w:fldCharType="end"/>
-      </w:r>
+      <w:fldSimple w:instr=" SEQ Bảng \* ARABIC \s 1 ">
+        <w:r>
+          <w:rPr>
+            <w:noProof/>
+          </w:rPr>
+          <w:t>1</w:t>
+        </w:r>
+      </w:fldSimple>
       <w:r>
         <w:t xml:space="preserve"> </w:t>
       </w:r>
@@ -25102,10 +24920,7 @@
         <w:ind w:firstLine="720"/>
       </w:pPr>
       <w:r>
-        <w:t>3.1.4.1.</w:t>
-      </w:r>
-      <w:r>
-        <w:t xml:space="preserve">7. </w:t>
+        <w:t xml:space="preserve">3.1.4.1.7. </w:t>
       </w:r>
       <w:proofErr w:type="spellStart"/>
       <w:r>
@@ -25169,10 +24984,7 @@
       </w:pPr>
       <w:r>
         <w:lastRenderedPageBreak/>
-        <w:t>3.1.4.1.</w:t>
-      </w:r>
-      <w:r>
-        <w:t xml:space="preserve">8. </w:t>
+        <w:t xml:space="preserve">3.1.4.1.8. </w:t>
       </w:r>
       <w:proofErr w:type="spellStart"/>
       <w:r>
@@ -25235,10 +25047,7 @@
         <w:ind w:firstLine="720"/>
       </w:pPr>
       <w:r>
-        <w:t>3.1.4.1.</w:t>
-      </w:r>
-      <w:r>
-        <w:t xml:space="preserve">9. </w:t>
+        <w:t xml:space="preserve">3.1.4.1.9. </w:t>
       </w:r>
       <w:proofErr w:type="spellStart"/>
       <w:r>
@@ -25309,10 +25118,7 @@
         <w:ind w:firstLine="720"/>
       </w:pPr>
       <w:r>
-        <w:t>3.1.4.1.</w:t>
-      </w:r>
-      <w:r>
-        <w:t xml:space="preserve">10. </w:t>
+        <w:t xml:space="preserve">3.1.4.1.10. </w:t>
       </w:r>
       <w:proofErr w:type="spellStart"/>
       <w:r>
@@ -25351,10 +25157,7 @@
         <w:ind w:firstLine="720"/>
       </w:pPr>
       <w:r>
-        <w:t>3.1.4.1.</w:t>
-      </w:r>
-      <w:r>
-        <w:t xml:space="preserve">11. </w:t>
+        <w:t xml:space="preserve">3.1.4.1.11. </w:t>
       </w:r>
       <w:proofErr w:type="spellStart"/>
       <w:r>
@@ -25393,10 +25196,7 @@
         <w:ind w:firstLine="720"/>
       </w:pPr>
       <w:r>
-        <w:t>3.1.4.1.</w:t>
-      </w:r>
-      <w:r>
-        <w:t xml:space="preserve">12. </w:t>
+        <w:t xml:space="preserve">3.1.4.1.12. </w:t>
       </w:r>
       <w:proofErr w:type="spellStart"/>
       <w:r>
@@ -40232,6 +40032,9 @@
       <w:proofErr w:type="spellEnd"/>
     </w:p>
     <w:p>
+      <w:pPr>
+        <w:keepNext/>
+      </w:pPr>
       <w:r>
         <w:rPr>
           <w:noProof/>
@@ -40287,6 +40090,43 @@
         </w:drawing>
       </w:r>
     </w:p>
+    <w:p>
+      <w:pPr>
+        <w:pStyle w:val="Caption"/>
+      </w:pPr>
+      <w:proofErr w:type="spellStart"/>
+      <w:r>
+        <w:t>Hình</w:t>
+      </w:r>
+      <w:proofErr w:type="spellEnd"/>
+      <w:r>
+        <w:t xml:space="preserve"> </w:t>
+      </w:r>
+      <w:fldSimple w:instr=" SEQ Hình \* ARABIC ">
+        <w:r>
+          <w:rPr>
+            <w:noProof/>
+          </w:rPr>
+          <w:t>1</w:t>
+        </w:r>
+      </w:fldSimple>
+      <w:r>
+        <w:t xml:space="preserve">: Activity </w:t>
+      </w:r>
+      <w:proofErr w:type="spellStart"/>
+      <w:r>
+        <w:t>Đăng</w:t>
+      </w:r>
+      <w:proofErr w:type="spellEnd"/>
+      <w:r>
+        <w:t xml:space="preserve"> </w:t>
+      </w:r>
+      <w:proofErr w:type="spellStart"/>
+      <w:r>
+        <w:t>Ký</w:t>
+      </w:r>
+      <w:proofErr w:type="spellEnd"/>
+    </w:p>
     <w:p/>
     <w:p>
       <w:r>
@@ -40790,13 +40630,7 @@
         <w:ind w:firstLine="720"/>
       </w:pPr>
       <w:r>
-        <w:t>3.1.4.</w:t>
-      </w:r>
-      <w:r>
-        <w:t>2</w:t>
-      </w:r>
-      <w:r>
-        <w:t xml:space="preserve">.7. </w:t>
+        <w:t xml:space="preserve">3.1.4.2.7. </w:t>
       </w:r>
       <w:proofErr w:type="spellStart"/>
       <w:r>
@@ -40913,13 +40747,7 @@
         <w:ind w:firstLine="720"/>
       </w:pPr>
       <w:r>
-        <w:t>3.1.4.</w:t>
-      </w:r>
-      <w:r>
-        <w:t>2</w:t>
-      </w:r>
-      <w:r>
-        <w:t xml:space="preserve">.8. </w:t>
+        <w:t xml:space="preserve">3.1.4.2.8. </w:t>
       </w:r>
       <w:proofErr w:type="spellStart"/>
       <w:r>
@@ -41036,13 +40864,7 @@
         <w:ind w:firstLine="720"/>
       </w:pPr>
       <w:r>
-        <w:t>3.1.4.</w:t>
-      </w:r>
-      <w:r>
-        <w:t>2</w:t>
-      </w:r>
-      <w:r>
-        <w:t xml:space="preserve">.9. </w:t>
+        <w:t xml:space="preserve">3.1.4.2.9. </w:t>
       </w:r>
       <w:proofErr w:type="spellStart"/>
       <w:r>
@@ -41167,13 +40989,7 @@
         <w:ind w:firstLine="720"/>
       </w:pPr>
       <w:r>
-        <w:t>3.1.4.</w:t>
-      </w:r>
-      <w:r>
-        <w:t>2</w:t>
-      </w:r>
-      <w:r>
-        <w:t xml:space="preserve">.10. </w:t>
+        <w:t xml:space="preserve">3.1.4.2.10. </w:t>
       </w:r>
       <w:proofErr w:type="spellStart"/>
       <w:r>
@@ -41266,13 +41082,7 @@
         <w:ind w:firstLine="720"/>
       </w:pPr>
       <w:r>
-        <w:t>3.1.4.</w:t>
-      </w:r>
-      <w:r>
-        <w:t>2</w:t>
-      </w:r>
-      <w:r>
-        <w:t xml:space="preserve">.11. </w:t>
+        <w:t xml:space="preserve">3.1.4.2.11. </w:t>
       </w:r>
       <w:proofErr w:type="spellStart"/>
       <w:r>
@@ -41365,13 +41175,7 @@
         <w:ind w:firstLine="720"/>
       </w:pPr>
       <w:r>
-        <w:t>3.1.4.</w:t>
-      </w:r>
-      <w:r>
-        <w:t>2</w:t>
-      </w:r>
-      <w:r>
-        <w:t xml:space="preserve">.12. </w:t>
+        <w:t xml:space="preserve">3.1.4.2.12. </w:t>
       </w:r>
       <w:proofErr w:type="spellStart"/>
       <w:r>
@@ -41751,10 +41555,7 @@
         <w:ind w:firstLine="720"/>
       </w:pPr>
       <w:r>
-        <w:t>3.1.4.2.</w:t>
-      </w:r>
-      <w:r>
-        <w:t xml:space="preserve">16. </w:t>
+        <w:t xml:space="preserve">3.1.4.2.16. </w:t>
       </w:r>
       <w:proofErr w:type="spellStart"/>
       <w:r>
@@ -41847,10 +41648,7 @@
         <w:ind w:firstLine="720"/>
       </w:pPr>
       <w:r>
-        <w:t>3.1.4.2.</w:t>
-      </w:r>
-      <w:r>
-        <w:t xml:space="preserve">17. </w:t>
+        <w:t xml:space="preserve">3.1.4.2.17. </w:t>
       </w:r>
       <w:proofErr w:type="spellStart"/>
       <w:r>
@@ -41951,10 +41749,7 @@
         <w:ind w:firstLine="720"/>
       </w:pPr>
       <w:r>
-        <w:t>3.1.4.2.</w:t>
-      </w:r>
-      <w:r>
-        <w:t xml:space="preserve">18. </w:t>
+        <w:t xml:space="preserve">3.1.4.2.18. </w:t>
       </w:r>
       <w:proofErr w:type="spellStart"/>
       <w:r>
@@ -43305,13 +43100,7 @@
         <w:ind w:firstLine="720"/>
       </w:pPr>
       <w:r>
-        <w:t>3.1.4.</w:t>
-      </w:r>
-      <w:r>
-        <w:t>3</w:t>
-      </w:r>
-      <w:r>
-        <w:t xml:space="preserve">.13. </w:t>
+        <w:t xml:space="preserve">3.1.4.3.13. </w:t>
       </w:r>
       <w:proofErr w:type="spellStart"/>
       <w:r>
@@ -43404,17 +43193,11 @@
       </w:pPr>
       <w:r>
         <w:lastRenderedPageBreak/>
-        <w:t>3.1.4.</w:t>
-      </w:r>
-      <w:r>
-        <w:t>3</w:t>
-      </w:r>
-      <w:r>
-        <w:t>.14. C</w:t>
-      </w:r>
-      <w:proofErr w:type="spellStart"/>
-      <w:r>
-        <w:t>ập</w:t>
+        <w:t xml:space="preserve">3.1.4.3.14. </w:t>
+      </w:r>
+      <w:proofErr w:type="spellStart"/>
+      <w:r>
+        <w:t>Cập</w:t>
       </w:r>
       <w:proofErr w:type="spellEnd"/>
       <w:r>
@@ -43510,17 +43293,11 @@
         <w:ind w:firstLine="720"/>
       </w:pPr>
       <w:r>
-        <w:t>3.1.4.</w:t>
-      </w:r>
-      <w:r>
-        <w:t>3</w:t>
-      </w:r>
-      <w:r>
-        <w:t>.15. T</w:t>
-      </w:r>
-      <w:proofErr w:type="spellStart"/>
-      <w:r>
-        <w:t>ìm</w:t>
+        <w:t xml:space="preserve">3.1.4.3.15. </w:t>
+      </w:r>
+      <w:proofErr w:type="spellStart"/>
+      <w:r>
+        <w:t>Tìm</w:t>
       </w:r>
       <w:proofErr w:type="spellEnd"/>
       <w:r>
@@ -43608,12 +43385,7 @@
     <w:p>
       <w:r>
         <w:tab/>
-      </w:r>
-      <w:r>
-        <w:t>3.1.4.3.</w:t>
-      </w:r>
-      <w:r>
-        <w:t xml:space="preserve">16. </w:t>
+        <w:t xml:space="preserve">3.1.4.3.16. </w:t>
       </w:r>
       <w:proofErr w:type="spellStart"/>
       <w:r>
@@ -43641,12 +43413,7 @@
     <w:p>
       <w:r>
         <w:tab/>
-      </w:r>
-      <w:r>
-        <w:t>3.1.4.3.</w:t>
-      </w:r>
-      <w:r>
-        <w:t xml:space="preserve">17. </w:t>
+        <w:t xml:space="preserve">3.1.4.3.17. </w:t>
       </w:r>
       <w:proofErr w:type="spellStart"/>
       <w:r>
@@ -43681,12 +43448,7 @@
     <w:p>
       <w:r>
         <w:tab/>
-      </w:r>
-      <w:r>
-        <w:t>3.1.4.3.</w:t>
-      </w:r>
-      <w:r>
-        <w:t xml:space="preserve">18. </w:t>
+        <w:t xml:space="preserve">3.1.4.3.18. </w:t>
       </w:r>
       <w:proofErr w:type="spellStart"/>
       <w:r>
@@ -43757,40 +43519,159 @@
       <w:bookmarkStart w:id="57" w:name="_Toc100067243"/>
       <w:bookmarkEnd w:id="56"/>
       <w:r>
+        <w:lastRenderedPageBreak/>
         <w:t>Class Diagram</w:t>
       </w:r>
       <w:bookmarkEnd w:id="57"/>
     </w:p>
     <w:p>
-      <w:proofErr w:type="spellStart"/>
-      <w:r>
-        <w:t>Nội</w:t>
-      </w:r>
-      <w:proofErr w:type="spellEnd"/>
-      <w:r>
-        <w:t xml:space="preserve"> dung </w:t>
-      </w:r>
-      <w:proofErr w:type="spellStart"/>
-      <w:proofErr w:type="gramStart"/>
-      <w:r>
-        <w:t>tiểu</w:t>
-      </w:r>
-      <w:proofErr w:type="spellEnd"/>
-      <w:r>
-        <w:t xml:space="preserve">  </w:t>
-      </w:r>
-      <w:proofErr w:type="spellStart"/>
-      <w:r>
-        <w:t>mục</w:t>
-      </w:r>
-      <w:proofErr w:type="spellEnd"/>
-      <w:proofErr w:type="gramEnd"/>
+      <w:pPr>
+        <w:keepNext/>
+      </w:pPr>
+      <w:r>
+        <w:rPr>
+          <w:noProof/>
+        </w:rPr>
+        <w:drawing>
+          <wp:inline distT="0" distB="0" distL="0" distR="0" wp14:anchorId="2278F5F4" wp14:editId="30089488">
+            <wp:extent cx="5580380" cy="4243070"/>
+            <wp:effectExtent l="0" t="0" r="1270" b="5080"/>
+            <wp:docPr id="3" name="Picture 3" descr="Diagram&#10;&#10;Description automatically generated"/>
+            <wp:cNvGraphicFramePr>
+              <a:graphicFrameLocks xmlns:a="http://schemas.openxmlformats.org/drawingml/2006/main" noChangeAspect="1"/>
+            </wp:cNvGraphicFramePr>
+            <a:graphic xmlns:a="http://schemas.openxmlformats.org/drawingml/2006/main">
+              <a:graphicData uri="http://schemas.openxmlformats.org/drawingml/2006/picture">
+                <pic:pic xmlns:pic="http://schemas.openxmlformats.org/drawingml/2006/picture">
+                  <pic:nvPicPr>
+                    <pic:cNvPr id="3" name="Picture 3" descr="Diagram&#10;&#10;Description automatically generated"/>
+                    <pic:cNvPicPr/>
+                  </pic:nvPicPr>
+                  <pic:blipFill>
+                    <a:blip r:embed="rId59">
+                      <a:extLst>
+                        <a:ext uri="{28A0092B-C50C-407E-A947-70E740481C1C}">
+                          <a14:useLocalDpi xmlns:a14="http://schemas.microsoft.com/office/drawing/2010/main" val="0"/>
+                        </a:ext>
+                      </a:extLst>
+                    </a:blip>
+                    <a:stretch>
+                      <a:fillRect/>
+                    </a:stretch>
+                  </pic:blipFill>
+                  <pic:spPr>
+                    <a:xfrm>
+                      <a:off x="0" y="0"/>
+                      <a:ext cx="5580380" cy="4243070"/>
+                    </a:xfrm>
+                    <a:prstGeom prst="rect">
+                      <a:avLst/>
+                    </a:prstGeom>
+                  </pic:spPr>
+                </pic:pic>
+              </a:graphicData>
+            </a:graphic>
+          </wp:inline>
+        </w:drawing>
+      </w:r>
     </w:p>
-    <w:p/>
+    <w:p>
+      <w:pPr>
+        <w:pStyle w:val="Caption"/>
+      </w:pPr>
+      <w:proofErr w:type="spellStart"/>
+      <w:r>
+        <w:t>Hình</w:t>
+      </w:r>
+      <w:proofErr w:type="spellEnd"/>
+      <w:r>
+        <w:t xml:space="preserve"> </w:t>
+      </w:r>
+      <w:fldSimple w:instr=" SEQ Hình \* ARABIC ">
+        <w:r>
+          <w:rPr>
+            <w:noProof/>
+          </w:rPr>
+          <w:t>2</w:t>
+        </w:r>
+      </w:fldSimple>
+      <w:r>
+        <w:t>: Class Diagram</w:t>
+      </w:r>
+    </w:p>
     <w:p/>
     <w:p>
       <w:pPr>
         <w:pStyle w:val="Heading2"/>
+      </w:pPr>
+      <w:bookmarkStart w:id="58" w:name="_Toc100067244"/>
+      <w:r>
+        <w:t xml:space="preserve">3.3. </w:t>
+      </w:r>
+      <w:r>
+        <w:t>Entity Relationship</w:t>
+      </w:r>
+      <w:r>
+        <w:t xml:space="preserve"> Diagram</w:t>
+      </w:r>
+      <w:bookmarkEnd w:id="58"/>
+    </w:p>
+    <w:p/>
+    <w:p>
+      <w:pPr>
+        <w:keepNext/>
+      </w:pPr>
+      <w:r>
+        <w:rPr>
+          <w:noProof/>
+        </w:rPr>
+        <w:lastRenderedPageBreak/>
+        <w:drawing>
+          <wp:inline distT="0" distB="0" distL="0" distR="0" wp14:anchorId="361D1E8F" wp14:editId="2D681A1D">
+            <wp:extent cx="5580380" cy="3138805"/>
+            <wp:effectExtent l="0" t="0" r="1270" b="4445"/>
+            <wp:docPr id="4" name="Picture 4" descr="Diagram&#10;&#10;Description automatically generated"/>
+            <wp:cNvGraphicFramePr>
+              <a:graphicFrameLocks xmlns:a="http://schemas.openxmlformats.org/drawingml/2006/main" noChangeAspect="1"/>
+            </wp:cNvGraphicFramePr>
+            <a:graphic xmlns:a="http://schemas.openxmlformats.org/drawingml/2006/main">
+              <a:graphicData uri="http://schemas.openxmlformats.org/drawingml/2006/picture">
+                <pic:pic xmlns:pic="http://schemas.openxmlformats.org/drawingml/2006/picture">
+                  <pic:nvPicPr>
+                    <pic:cNvPr id="4" name="Picture 4" descr="Diagram&#10;&#10;Description automatically generated"/>
+                    <pic:cNvPicPr/>
+                  </pic:nvPicPr>
+                  <pic:blipFill>
+                    <a:blip r:embed="rId60" cstate="print">
+                      <a:extLst>
+                        <a:ext uri="{28A0092B-C50C-407E-A947-70E740481C1C}">
+                          <a14:useLocalDpi xmlns:a14="http://schemas.microsoft.com/office/drawing/2010/main" val="0"/>
+                        </a:ext>
+                      </a:extLst>
+                    </a:blip>
+                    <a:stretch>
+                      <a:fillRect/>
+                    </a:stretch>
+                  </pic:blipFill>
+                  <pic:spPr>
+                    <a:xfrm>
+                      <a:off x="0" y="0"/>
+                      <a:ext cx="5580380" cy="3138805"/>
+                    </a:xfrm>
+                    <a:prstGeom prst="rect">
+                      <a:avLst/>
+                    </a:prstGeom>
+                  </pic:spPr>
+                </pic:pic>
+              </a:graphicData>
+            </a:graphic>
+          </wp:inline>
+        </w:drawing>
+      </w:r>
+    </w:p>
+    <w:p>
+      <w:pPr>
+        <w:pStyle w:val="Caption"/>
         <w:sectPr>
           <w:pgSz w:w="11907" w:h="16840" w:code="9"/>
           <w:pgMar w:top="1701" w:right="1134" w:bottom="1701" w:left="1985" w:header="709" w:footer="709" w:gutter="0"/>
@@ -43798,11 +43679,38 @@
           <w:docGrid w:linePitch="360"/>
         </w:sectPr>
       </w:pPr>
-      <w:bookmarkStart w:id="58" w:name="_Toc100067244"/>
-      <w:r>
-        <w:t>3.3. Deployment Diagram</w:t>
-      </w:r>
-      <w:bookmarkEnd w:id="58"/>
+      <w:proofErr w:type="spellStart"/>
+      <w:r>
+        <w:t>Hình</w:t>
+      </w:r>
+      <w:proofErr w:type="spellEnd"/>
+      <w:r>
+        <w:t xml:space="preserve"> </w:t>
+      </w:r>
+      <w:r>
+        <w:fldChar w:fldCharType="begin"/>
+      </w:r>
+      <w:r>
+        <w:instrText xml:space="preserve"> SEQ Hình \* ARABIC </w:instrText>
+      </w:r>
+      <w:r>
+        <w:fldChar w:fldCharType="separate"/>
+      </w:r>
+      <w:r>
+        <w:rPr>
+          <w:noProof/>
+        </w:rPr>
+        <w:t>3</w:t>
+      </w:r>
+      <w:r>
+        <w:rPr>
+          <w:noProof/>
+        </w:rPr>
+        <w:fldChar w:fldCharType="end"/>
+      </w:r>
+      <w:r>
+        <w:t>: Entity Relationship Diagram</w:t>
+      </w:r>
     </w:p>
     <w:p>
       <w:pPr>
@@ -48707,7 +48615,7 @@
       <w:r>
         <w:t xml:space="preserve"> </w:t>
       </w:r>
-      <w:hyperlink r:id="rId59" w:history="1">
+      <w:hyperlink r:id="rId61" w:history="1">
         <w:r>
           <w:rPr>
             <w:rStyle w:val="Hyperlink"/>
@@ -48756,7 +48664,7 @@
     </w:p>
     <w:p/>
     <w:sectPr>
-      <w:headerReference w:type="even" r:id="rId60"/>
+      <w:headerReference w:type="even" r:id="rId62"/>
       <w:pgSz w:w="11907" w:h="16840" w:code="9"/>
       <w:pgMar w:top="1701" w:right="1134" w:bottom="1701" w:left="1985" w:header="709" w:footer="709" w:gutter="0"/>
       <w:cols w:space="708"/>

</xml_diff>